<commit_message>
day 20 se all
</commit_message>
<xml_diff>
--- a/daybasic/Knowledge20.docx
+++ b/daybasic/Knowledge20.docx
@@ -324,7 +324,13 @@
         <w:rPr>
           <w:rFonts w:hint="eastAsia"/>
         </w:rPr>
-        <w:t>用来加快速度</w:t>
+        <w:t>用来加快</w:t>
+      </w:r>
+      <w:r>
+        <w:rPr>
+          <w:rFonts w:hint="eastAsia"/>
+        </w:rPr>
+        <w:t>效率</w:t>
       </w:r>
     </w:p>
     <w:p/>
@@ -424,73 +430,610 @@
       <w:proofErr w:type="spellStart"/>
       <w:proofErr w:type="gramStart"/>
       <w:r>
-        <w:t>PrinterW</w:t>
-      </w:r>
+        <w:t>PrinterWriter</w:t>
+      </w:r>
+      <w:proofErr w:type="spellEnd"/>
+      <w:r>
+        <w:t>(</w:t>
+      </w:r>
+      <w:proofErr w:type="gramEnd"/>
+      <w:r>
+        <w:t xml:space="preserve">String </w:t>
+      </w:r>
+      <w:proofErr w:type="spellStart"/>
+      <w:r>
+        <w:t>filePath</w:t>
+      </w:r>
+      <w:proofErr w:type="spellEnd"/>
+      <w:r>
+        <w:t>)</w:t>
+      </w:r>
+    </w:p>
+    <w:p>
+      <w:pPr>
+        <w:pStyle w:val="a3"/>
+        <w:numPr>
+          <w:ilvl w:val="1"/>
+          <w:numId w:val="6"/>
+        </w:numPr>
+        <w:ind w:firstLineChars="0"/>
+      </w:pPr>
+      <w:r>
+        <w:rPr>
+          <w:rFonts w:hint="eastAsia"/>
+        </w:rPr>
+        <w:t>n</w:t>
+      </w:r>
+      <w:r>
+        <w:t xml:space="preserve">ew </w:t>
+      </w:r>
+      <w:proofErr w:type="spellStart"/>
+      <w:proofErr w:type="gramStart"/>
+      <w:r>
+        <w:t>PrinterWriter</w:t>
+      </w:r>
+      <w:proofErr w:type="spellEnd"/>
+      <w:r>
+        <w:t>(</w:t>
+      </w:r>
+      <w:proofErr w:type="spellStart"/>
+      <w:proofErr w:type="gramEnd"/>
+      <w:r>
+        <w:t>OutputStream</w:t>
+      </w:r>
+      <w:proofErr w:type="spellEnd"/>
+      <w:r>
+        <w:t xml:space="preserve"> </w:t>
+      </w:r>
+      <w:proofErr w:type="spellStart"/>
+      <w:r>
+        <w:t>os</w:t>
+      </w:r>
+      <w:proofErr w:type="spellEnd"/>
+      <w:r>
+        <w:t>)</w:t>
+      </w:r>
+    </w:p>
+    <w:p>
+      <w:pPr>
+        <w:pStyle w:val="a3"/>
+        <w:numPr>
+          <w:ilvl w:val="0"/>
+          <w:numId w:val="6"/>
+        </w:numPr>
+        <w:ind w:firstLineChars="0"/>
+      </w:pPr>
+      <w:r>
+        <w:rPr>
+          <w:rFonts w:hint="eastAsia"/>
+        </w:rPr>
+        <w:t>可以指定字符集编码</w:t>
+      </w:r>
+    </w:p>
+    <w:p>
+      <w:pPr>
+        <w:pStyle w:val="a3"/>
+        <w:numPr>
+          <w:ilvl w:val="1"/>
+          <w:numId w:val="6"/>
+        </w:numPr>
+        <w:ind w:firstLineChars="0"/>
+      </w:pPr>
+      <w:r>
+        <w:rPr>
+          <w:rFonts w:hint="eastAsia"/>
+        </w:rPr>
+        <w:t>n</w:t>
+      </w:r>
+      <w:r>
+        <w:t xml:space="preserve">ew </w:t>
+      </w:r>
+      <w:proofErr w:type="spellStart"/>
+      <w:proofErr w:type="gramStart"/>
+      <w:r>
+        <w:t>PrinterWriter</w:t>
+      </w:r>
+      <w:proofErr w:type="spellEnd"/>
+      <w:r>
+        <w:t>(</w:t>
+      </w:r>
+      <w:proofErr w:type="spellStart"/>
+      <w:proofErr w:type="gramEnd"/>
+      <w:r>
+        <w:t>OutputStreamWriter</w:t>
+      </w:r>
+      <w:proofErr w:type="spellEnd"/>
+      <w:r>
+        <w:t xml:space="preserve"> </w:t>
+      </w:r>
+      <w:proofErr w:type="spellStart"/>
+      <w:r>
+        <w:t>osw</w:t>
+      </w:r>
+      <w:proofErr w:type="spellEnd"/>
+      <w:r>
+        <w:t>)</w:t>
+      </w:r>
+    </w:p>
+    <w:p>
+      <w:pPr>
+        <w:pStyle w:val="a3"/>
+        <w:numPr>
+          <w:ilvl w:val="1"/>
+          <w:numId w:val="6"/>
+        </w:numPr>
+        <w:ind w:firstLineChars="0"/>
+      </w:pPr>
+      <w:r>
+        <w:rPr>
+          <w:rFonts w:hint="eastAsia"/>
+        </w:rPr>
+        <w:t>n</w:t>
+      </w:r>
+      <w:r>
+        <w:t xml:space="preserve">ew </w:t>
+      </w:r>
+      <w:proofErr w:type="spellStart"/>
+      <w:r>
+        <w:t>PrinterWriter</w:t>
+      </w:r>
+      <w:proofErr w:type="spellEnd"/>
+      <w:r>
+        <w:t>(</w:t>
+      </w:r>
+      <w:proofErr w:type="spellStart"/>
+      <w:r>
+        <w:t>OutputStreamW</w:t>
+      </w:r>
+      <w:r>
+        <w:t>riter</w:t>
+      </w:r>
+      <w:proofErr w:type="spellEnd"/>
+      <w:r>
+        <w:t xml:space="preserve"> </w:t>
+      </w:r>
+      <w:proofErr w:type="spellStart"/>
+      <w:r>
+        <w:t>osw</w:t>
+      </w:r>
+      <w:proofErr w:type="spellEnd"/>
+      <w:r>
+        <w:t xml:space="preserve">, Boolean </w:t>
+      </w:r>
+      <w:proofErr w:type="spellStart"/>
+      <w:r>
+        <w:t>autFlush</w:t>
+      </w:r>
+      <w:proofErr w:type="spellEnd"/>
+      <w:r>
+        <w:t xml:space="preserve">) </w:t>
+      </w:r>
+      <w:r>
+        <w:rPr>
+          <w:rFonts w:hint="eastAsia"/>
+        </w:rPr>
+        <w:t>具有自动刷新缓冲区的功能（最常用）</w:t>
+      </w:r>
+    </w:p>
+    <w:p>
+      <w:pPr>
+        <w:pStyle w:val="a3"/>
+        <w:numPr>
+          <w:ilvl w:val="0"/>
+          <w:numId w:val="6"/>
+        </w:numPr>
+        <w:ind w:firstLineChars="0"/>
+      </w:pPr>
+      <w:r>
+        <w:t>–</w:t>
+      </w:r>
+      <w:proofErr w:type="gramStart"/>
+      <w:r>
+        <w:rPr>
+          <w:rFonts w:hint="eastAsia"/>
+        </w:rPr>
+        <w:t>print</w:t>
+      </w:r>
+      <w:r>
+        <w:t>(</w:t>
+      </w:r>
+      <w:proofErr w:type="gramEnd"/>
+      <w:r>
+        <w:t>):</w:t>
+      </w:r>
+    </w:p>
+    <w:p>
+      <w:pPr>
+        <w:pStyle w:val="a3"/>
+        <w:numPr>
+          <w:ilvl w:val="1"/>
+          <w:numId w:val="6"/>
+        </w:numPr>
+        <w:ind w:firstLineChars="0"/>
+      </w:pPr>
+      <w:r>
+        <w:t>–</w:t>
+      </w:r>
+      <w:proofErr w:type="spellStart"/>
+      <w:proofErr w:type="gramStart"/>
+      <w:r>
+        <w:t>println</w:t>
+      </w:r>
+      <w:proofErr w:type="spellEnd"/>
+      <w:r>
+        <w:t>(</w:t>
+      </w:r>
+      <w:proofErr w:type="gramEnd"/>
+      <w:r>
+        <w:t>):</w:t>
+      </w:r>
+    </w:p>
+    <w:p>
+      <w:pPr>
+        <w:pStyle w:val="a3"/>
+        <w:numPr>
+          <w:ilvl w:val="1"/>
+          <w:numId w:val="6"/>
+        </w:numPr>
+        <w:ind w:firstLineChars="0"/>
+      </w:pPr>
+      <w:r>
+        <w:rPr>
+          <w:rFonts w:hint="eastAsia"/>
+        </w:rPr>
+        <w:t>换行占两个字符</w:t>
+      </w:r>
+      <w:r>
+        <w:rPr>
+          <w:rFonts w:hint="eastAsia"/>
+        </w:rPr>
+        <w:t>，创建具有行刷新的new</w:t>
+      </w:r>
+      <w:r>
+        <w:t xml:space="preserve"> </w:t>
+      </w:r>
+      <w:proofErr w:type="spellStart"/>
+      <w:r>
+        <w:rPr>
+          <w:rFonts w:hint="eastAsia"/>
+        </w:rPr>
+        <w:t>PrinterWriter</w:t>
+      </w:r>
+      <w:proofErr w:type="spellEnd"/>
+      <w:r>
+        <w:t>(</w:t>
+      </w:r>
+      <w:proofErr w:type="spellStart"/>
+      <w:r>
+        <w:t>osw</w:t>
+      </w:r>
+      <w:proofErr w:type="spellEnd"/>
+      <w:r>
+        <w:t>, true)</w:t>
+      </w:r>
+      <w:r>
+        <w:rPr>
+          <w:rFonts w:hint="eastAsia"/>
+        </w:rPr>
+        <w:t>后，每当我们调用该方法</w:t>
+      </w:r>
+      <w:proofErr w:type="spellStart"/>
+      <w:r>
+        <w:rPr>
+          <w:rFonts w:hint="eastAsia"/>
+        </w:rPr>
+        <w:t>println</w:t>
+      </w:r>
+      <w:proofErr w:type="spellEnd"/>
+      <w:r>
+        <w:t>()</w:t>
+      </w:r>
+      <w:r>
+        <w:rPr>
+          <w:rFonts w:hint="eastAsia"/>
+        </w:rPr>
+        <w:t>都会自动flush将未满的缓冲区数据写出</w:t>
+      </w:r>
+    </w:p>
+    <w:p>
+      <w:pPr>
+        <w:pStyle w:val="a3"/>
+        <w:numPr>
+          <w:ilvl w:val="1"/>
+          <w:numId w:val="6"/>
+        </w:numPr>
+        <w:ind w:firstLineChars="0"/>
+      </w:pPr>
+      <w:r>
+        <w:rPr>
+          <w:rFonts w:hint="eastAsia"/>
+        </w:rPr>
+        <w:t>注意：会增加读写次数，降低读写效率</w:t>
+      </w:r>
+    </w:p>
+    <w:p>
+      <w:pPr>
+        <w:pStyle w:val="a3"/>
+        <w:numPr>
+          <w:ilvl w:val="1"/>
+          <w:numId w:val="6"/>
+        </w:numPr>
+        <w:ind w:firstLineChars="0"/>
+        <w:rPr>
+          <w:rFonts w:hint="eastAsia"/>
+        </w:rPr>
+      </w:pPr>
+      <w:r>
+        <w:rPr>
+          <w:rFonts w:hint="eastAsia"/>
+        </w:rPr>
+        <w:t>print</w:t>
+      </w:r>
+      <w:r>
+        <w:t>()</w:t>
+      </w:r>
+      <w:r>
+        <w:rPr>
+          <w:rFonts w:hint="eastAsia"/>
+        </w:rPr>
+        <w:t>：不会进行行刷新，依然会将数据写入缓冲区中</w:t>
+      </w:r>
+    </w:p>
+    <w:p>
+      <w:proofErr w:type="spellStart"/>
+      <w:r>
+        <w:rPr>
+          <w:rFonts w:hint="eastAsia"/>
+        </w:rPr>
+        <w:t>BufferedReader</w:t>
+      </w:r>
+      <w:proofErr w:type="spellEnd"/>
+      <w:r>
+        <w:rPr>
+          <w:rFonts w:hint="eastAsia"/>
+        </w:rPr>
+        <w:t>：缓冲字符输入流</w:t>
+      </w:r>
+    </w:p>
+    <w:p>
+      <w:r>
+        <w:tab/>
+        <w:t xml:space="preserve">new </w:t>
+      </w:r>
+      <w:proofErr w:type="spellStart"/>
+      <w:proofErr w:type="gramStart"/>
+      <w:r>
+        <w:t>BufferedReader</w:t>
+      </w:r>
+      <w:proofErr w:type="spellEnd"/>
+      <w:r>
+        <w:t>(</w:t>
+      </w:r>
+      <w:proofErr w:type="spellStart"/>
+      <w:proofErr w:type="gramEnd"/>
+      <w:r>
+        <w:t>InputStreamReader</w:t>
+      </w:r>
+      <w:proofErr w:type="spellEnd"/>
+      <w:r>
+        <w:t xml:space="preserve"> </w:t>
+      </w:r>
+      <w:proofErr w:type="spellStart"/>
+      <w:r>
+        <w:t>isr</w:t>
+      </w:r>
+      <w:proofErr w:type="spellEnd"/>
+      <w:r>
+        <w:t>)</w:t>
+      </w:r>
+    </w:p>
+    <w:p>
+      <w:r>
+        <w:tab/>
+      </w:r>
+      <w:proofErr w:type="spellStart"/>
+      <w:r>
+        <w:rPr>
+          <w:rFonts w:hint="eastAsia"/>
+        </w:rPr>
+        <w:t>read</w:t>
+      </w:r>
+      <w:r>
+        <w:t>Line</w:t>
+      </w:r>
+      <w:proofErr w:type="spellEnd"/>
+      <w:r>
+        <w:t>()</w:t>
+      </w:r>
+      <w:r>
+        <w:rPr>
+          <w:rFonts w:hint="eastAsia"/>
+        </w:rPr>
+        <w:t>：该方法读取一行字符数据，如果没有数据返回nul</w:t>
+      </w:r>
+      <w:r>
+        <w:rPr>
+          <w:rFonts w:hint="eastAsia"/>
+        </w:rPr>
+        <w:t>l</w:t>
+      </w:r>
+    </w:p>
+    <w:p>
+      <w:r>
+        <w:rPr>
+          <w:rFonts w:hint="eastAsia"/>
+        </w:rPr>
+        <w:t>异常：</w:t>
+      </w:r>
+    </w:p>
+    <w:p>
+      <w:r>
+        <w:rPr>
+          <w:rFonts w:hint="eastAsia"/>
+        </w:rPr>
+        <w:t>Exception</w:t>
+      </w:r>
+      <w:r>
+        <w:rPr>
+          <w:rFonts w:hint="eastAsia"/>
+        </w:rPr>
+        <w:t>：代码逻辑问题出现的一场，（需要我们去处理）</w:t>
+      </w:r>
+    </w:p>
+    <w:p>
+      <w:pPr>
+        <w:pStyle w:val="a3"/>
+        <w:numPr>
+          <w:ilvl w:val="0"/>
+          <w:numId w:val="7"/>
+        </w:numPr>
+        <w:ind w:firstLineChars="0"/>
+      </w:pPr>
+      <w:r>
+        <w:rPr>
+          <w:rFonts w:hint="eastAsia"/>
+        </w:rPr>
+        <w:t>Runtime-Exception：运行异常，不一定捕获</w:t>
+      </w:r>
+    </w:p>
+    <w:p>
+      <w:pPr>
+        <w:pStyle w:val="a3"/>
+        <w:numPr>
+          <w:ilvl w:val="0"/>
+          <w:numId w:val="7"/>
+        </w:numPr>
+        <w:ind w:firstLineChars="0"/>
+        <w:rPr>
+          <w:rFonts w:hint="eastAsia"/>
+        </w:rPr>
+      </w:pPr>
+      <w:r>
+        <w:rPr>
+          <w:rFonts w:hint="eastAsia"/>
+        </w:rPr>
+        <w:t>NON-Runtime-Exception：</w:t>
+      </w:r>
+      <w:proofErr w:type="gramStart"/>
+      <w:r>
+        <w:rPr>
+          <w:rFonts w:hint="eastAsia"/>
+        </w:rPr>
+        <w:t>非运行</w:t>
+      </w:r>
+      <w:proofErr w:type="gramEnd"/>
+      <w:r>
+        <w:rPr>
+          <w:rFonts w:hint="eastAsia"/>
+        </w:rPr>
+        <w:t>异常，这个是可以捕获的</w:t>
+      </w:r>
+    </w:p>
+    <w:p>
+      <w:r>
+        <w:rPr>
+          <w:rFonts w:hint="eastAsia"/>
+        </w:rPr>
+        <w:t>ERROR：不允许捕获，代表编译和系统错误（必须处理）</w:t>
+      </w:r>
+    </w:p>
+    <w:p>
+      <w:r>
+        <w:rPr>
+          <w:rFonts w:hint="eastAsia"/>
+        </w:rPr>
+        <w:t>异常处理机制：（程序员处理异常的方式）</w:t>
+      </w:r>
+    </w:p>
+    <w:p>
+      <w:pPr>
+        <w:pStyle w:val="a3"/>
+        <w:numPr>
+          <w:ilvl w:val="0"/>
+          <w:numId w:val="8"/>
+        </w:numPr>
+        <w:ind w:firstLineChars="0"/>
+      </w:pPr>
+      <w:r>
+        <w:rPr>
+          <w:rFonts w:hint="eastAsia"/>
+        </w:rPr>
+        <w:t>抛出throws</w:t>
+      </w:r>
+    </w:p>
+    <w:p>
+      <w:pPr>
+        <w:pStyle w:val="a3"/>
+        <w:numPr>
+          <w:ilvl w:val="0"/>
+          <w:numId w:val="8"/>
+        </w:numPr>
+        <w:ind w:firstLineChars="0"/>
+      </w:pPr>
+      <w:r>
+        <w:rPr>
+          <w:rFonts w:hint="eastAsia"/>
+        </w:rPr>
+        <w:lastRenderedPageBreak/>
+        <w:t>捕获try-catch</w:t>
+      </w:r>
+    </w:p>
+    <w:p>
+      <w:pPr>
+        <w:pStyle w:val="a3"/>
+        <w:numPr>
+          <w:ilvl w:val="0"/>
+          <w:numId w:val="8"/>
+        </w:numPr>
+        <w:ind w:firstLineChars="0"/>
+      </w:pPr>
+      <w:r>
+        <w:rPr>
+          <w:rFonts w:hint="eastAsia"/>
+        </w:rPr>
+        <w:t>所有异常不要抛给main方法，如果抛给main程序出现异常后，main方法会将整个程序直接停止。</w:t>
+      </w:r>
+    </w:p>
+    <w:p>
+      <w:r>
+        <w:t>T</w:t>
+      </w:r>
+      <w:r>
+        <w:rPr>
+          <w:rFonts w:hint="eastAsia"/>
+        </w:rPr>
+        <w:t>ry块中出现异常，被虚拟机捕获到了，而且程序员做了相应措施，如果是捕获则会在catch中会遍历异常类型，按照顺序从上到下开始遍历，直到遍历到相应的异常类型位置，这是遍历借宿跳出try-catch执行，</w:t>
+      </w:r>
+    </w:p>
+    <w:p>
+      <w:r>
+        <w:t>T</w:t>
+      </w:r>
+      <w:r>
+        <w:rPr>
+          <w:rFonts w:hint="eastAsia"/>
+        </w:rPr>
+        <w:t>ry-catch后面的正常的代码</w:t>
+      </w:r>
+    </w:p>
+    <w:p>
+      <w:r>
+        <w:rPr>
+          <w:rFonts w:hint="eastAsia"/>
+        </w:rPr>
+        <w:t>注意：在catch块中，异常排序为：小异常在上，最大的异常最后</w:t>
+      </w:r>
+    </w:p>
+    <w:p>
       <w:bookmarkStart w:id="0" w:name="_GoBack"/>
       <w:bookmarkEnd w:id="0"/>
-      <w:r>
-        <w:t>riter</w:t>
-      </w:r>
-      <w:proofErr w:type="spellEnd"/>
-      <w:r>
-        <w:t>(</w:t>
-      </w:r>
-      <w:proofErr w:type="gramEnd"/>
-      <w:r>
-        <w:t xml:space="preserve">String </w:t>
-      </w:r>
-      <w:proofErr w:type="spellStart"/>
-      <w:r>
-        <w:t>filePath</w:t>
-      </w:r>
-      <w:proofErr w:type="spellEnd"/>
-      <w:r>
-        <w:t>)</w:t>
-      </w:r>
-    </w:p>
-    <w:p>
-      <w:pPr>
-        <w:pStyle w:val="a3"/>
-        <w:numPr>
-          <w:ilvl w:val="1"/>
-          <w:numId w:val="6"/>
-        </w:numPr>
-        <w:ind w:firstLineChars="0"/>
-      </w:pPr>
-      <w:r>
-        <w:rPr>
-          <w:rFonts w:hint="eastAsia"/>
-        </w:rPr>
-        <w:t>n</w:t>
-      </w:r>
-      <w:r>
-        <w:t xml:space="preserve">ew </w:t>
-      </w:r>
-      <w:proofErr w:type="spellStart"/>
-      <w:proofErr w:type="gramStart"/>
-      <w:r>
-        <w:t>PrinterWriter</w:t>
-      </w:r>
-      <w:proofErr w:type="spellEnd"/>
-      <w:r>
-        <w:t>(</w:t>
-      </w:r>
-      <w:proofErr w:type="spellStart"/>
-      <w:proofErr w:type="gramEnd"/>
-      <w:r>
-        <w:t>OutputStream</w:t>
-      </w:r>
-      <w:proofErr w:type="spellEnd"/>
-      <w:r>
-        <w:t xml:space="preserve"> </w:t>
-      </w:r>
-      <w:proofErr w:type="spellStart"/>
-      <w:r>
-        <w:t>os</w:t>
-      </w:r>
-      <w:proofErr w:type="spellEnd"/>
-      <w:r>
-        <w:t>)</w:t>
+    </w:p>
+    <w:p>
+      <w:r>
+        <w:rPr>
+          <w:rFonts w:hint="eastAsia"/>
+        </w:rPr>
+        <w:t>抛出：throws，在方法上声明，提示调用者该方法可能会出现异常，让调用者进行处理，调用者处理的方式</w:t>
       </w:r>
     </w:p>
     <w:p>
@@ -498,120 +1041,15 @@
         <w:pStyle w:val="a3"/>
         <w:numPr>
           <w:ilvl w:val="0"/>
-          <w:numId w:val="6"/>
-        </w:numPr>
-        <w:ind w:firstLineChars="0"/>
-      </w:pPr>
-      <w:r>
-        <w:rPr>
-          <w:rFonts w:hint="eastAsia"/>
-        </w:rPr>
-        <w:t>可以指定字符集编码</w:t>
-      </w:r>
-    </w:p>
-    <w:p>
-      <w:pPr>
-        <w:pStyle w:val="a3"/>
-        <w:numPr>
-          <w:ilvl w:val="1"/>
-          <w:numId w:val="6"/>
-        </w:numPr>
-        <w:ind w:firstLineChars="0"/>
-      </w:pPr>
-      <w:r>
-        <w:rPr>
-          <w:rFonts w:hint="eastAsia"/>
-        </w:rPr>
-        <w:t>n</w:t>
-      </w:r>
-      <w:r>
-        <w:t xml:space="preserve">ew </w:t>
-      </w:r>
-      <w:proofErr w:type="spellStart"/>
-      <w:proofErr w:type="gramStart"/>
-      <w:r>
-        <w:t>PrinterWriter</w:t>
-      </w:r>
-      <w:proofErr w:type="spellEnd"/>
-      <w:r>
-        <w:t>(</w:t>
-      </w:r>
-      <w:proofErr w:type="spellStart"/>
-      <w:proofErr w:type="gramEnd"/>
-      <w:r>
-        <w:t>OutputStreamWriter</w:t>
-      </w:r>
-      <w:proofErr w:type="spellEnd"/>
-      <w:r>
-        <w:t xml:space="preserve"> </w:t>
-      </w:r>
-      <w:proofErr w:type="spellStart"/>
-      <w:r>
-        <w:t>osw</w:t>
-      </w:r>
-      <w:proofErr w:type="spellEnd"/>
-      <w:r>
-        <w:t>)</w:t>
-      </w:r>
-    </w:p>
-    <w:p>
-      <w:pPr>
-        <w:pStyle w:val="a3"/>
-        <w:numPr>
-          <w:ilvl w:val="1"/>
-          <w:numId w:val="6"/>
-        </w:numPr>
-        <w:ind w:firstLineChars="0"/>
-      </w:pPr>
-      <w:r>
-        <w:rPr>
-          <w:rFonts w:hint="eastAsia"/>
-        </w:rPr>
-        <w:t>n</w:t>
-      </w:r>
-      <w:r>
-        <w:t xml:space="preserve">ew </w:t>
-      </w:r>
-      <w:proofErr w:type="spellStart"/>
-      <w:r>
-        <w:t>PrinterWriter</w:t>
-      </w:r>
-      <w:proofErr w:type="spellEnd"/>
-      <w:r>
-        <w:t>(</w:t>
-      </w:r>
-      <w:proofErr w:type="spellStart"/>
-      <w:r>
-        <w:t>OutputStreamW</w:t>
-      </w:r>
-      <w:r>
-        <w:t>riter</w:t>
-      </w:r>
-      <w:proofErr w:type="spellEnd"/>
-      <w:r>
-        <w:t xml:space="preserve"> </w:t>
-      </w:r>
-      <w:proofErr w:type="spellStart"/>
-      <w:r>
-        <w:t>osw</w:t>
-      </w:r>
-      <w:proofErr w:type="spellEnd"/>
-      <w:r>
-        <w:t xml:space="preserve">, Boolean </w:t>
-      </w:r>
-      <w:proofErr w:type="spellStart"/>
-      <w:r>
-        <w:t>autFlush</w:t>
-      </w:r>
-      <w:proofErr w:type="spellEnd"/>
-      <w:r>
-        <w:t xml:space="preserve">) </w:t>
-      </w:r>
-      <w:r>
-        <w:rPr>
-          <w:rFonts w:hint="eastAsia"/>
-        </w:rPr>
-        <w:t>具有自动刷新缓冲区的功能（最常用）</w:t>
+          <w:numId w:val="9"/>
+        </w:numPr>
+        <w:ind w:firstLineChars="0"/>
+      </w:pPr>
+      <w:r>
+        <w:rPr>
+          <w:rFonts w:hint="eastAsia"/>
+        </w:rPr>
+        <w:t>捕获try-catch</w:t>
       </w:r>
     </w:p>
     <w:p>
@@ -619,211 +1057,86 @@
         <w:pStyle w:val="a3"/>
         <w:numPr>
           <w:ilvl w:val="0"/>
-          <w:numId w:val="6"/>
-        </w:numPr>
-        <w:ind w:firstLineChars="0"/>
-      </w:pPr>
-      <w:r>
-        <w:t>–</w:t>
-      </w:r>
-      <w:proofErr w:type="gramStart"/>
-      <w:r>
-        <w:rPr>
-          <w:rFonts w:hint="eastAsia"/>
-        </w:rPr>
-        <w:t>print</w:t>
-      </w:r>
-      <w:r>
-        <w:t>(</w:t>
-      </w:r>
-      <w:proofErr w:type="gramEnd"/>
-      <w:r>
-        <w:t>):</w:t>
-      </w:r>
-    </w:p>
-    <w:p>
-      <w:pPr>
-        <w:pStyle w:val="a3"/>
-        <w:numPr>
-          <w:ilvl w:val="1"/>
-          <w:numId w:val="6"/>
-        </w:numPr>
-        <w:ind w:firstLineChars="0"/>
-      </w:pPr>
-      <w:r>
-        <w:t>–</w:t>
-      </w:r>
-      <w:proofErr w:type="spellStart"/>
-      <w:proofErr w:type="gramStart"/>
-      <w:r>
-        <w:t>println</w:t>
-      </w:r>
-      <w:proofErr w:type="spellEnd"/>
-      <w:r>
-        <w:t>(</w:t>
-      </w:r>
-      <w:proofErr w:type="gramEnd"/>
-      <w:r>
-        <w:t>):</w:t>
-      </w:r>
-    </w:p>
-    <w:p>
-      <w:pPr>
-        <w:pStyle w:val="a3"/>
-        <w:numPr>
-          <w:ilvl w:val="1"/>
-          <w:numId w:val="6"/>
-        </w:numPr>
-        <w:ind w:firstLineChars="0"/>
-      </w:pPr>
-      <w:r>
-        <w:rPr>
-          <w:rFonts w:hint="eastAsia"/>
-        </w:rPr>
-        <w:t>换行占两个字符</w:t>
-      </w:r>
-      <w:r>
-        <w:rPr>
-          <w:rFonts w:hint="eastAsia"/>
-        </w:rPr>
-        <w:t>，创建具有行刷新的new</w:t>
-      </w:r>
-      <w:r>
-        <w:t xml:space="preserve"> </w:t>
-      </w:r>
-      <w:proofErr w:type="spellStart"/>
-      <w:r>
-        <w:rPr>
-          <w:rFonts w:hint="eastAsia"/>
-        </w:rPr>
-        <w:t>PrinterWriter</w:t>
-      </w:r>
-      <w:proofErr w:type="spellEnd"/>
-      <w:r>
-        <w:t>(</w:t>
-      </w:r>
-      <w:proofErr w:type="spellStart"/>
-      <w:r>
-        <w:t>osw</w:t>
-      </w:r>
-      <w:proofErr w:type="spellEnd"/>
-      <w:r>
-        <w:t>, true)</w:t>
-      </w:r>
-      <w:r>
-        <w:rPr>
-          <w:rFonts w:hint="eastAsia"/>
-        </w:rPr>
-        <w:t>后，每当我们调用该方法</w:t>
-      </w:r>
-      <w:proofErr w:type="spellStart"/>
-      <w:r>
-        <w:rPr>
-          <w:rFonts w:hint="eastAsia"/>
-        </w:rPr>
-        <w:t>println</w:t>
-      </w:r>
-      <w:proofErr w:type="spellEnd"/>
-      <w:r>
-        <w:t>()</w:t>
-      </w:r>
-      <w:r>
-        <w:rPr>
-          <w:rFonts w:hint="eastAsia"/>
-        </w:rPr>
-        <w:t>都会自动flush将未满的缓冲区数据写出</w:t>
-      </w:r>
-    </w:p>
-    <w:p>
-      <w:pPr>
-        <w:pStyle w:val="a3"/>
-        <w:numPr>
-          <w:ilvl w:val="1"/>
-          <w:numId w:val="6"/>
-        </w:numPr>
-        <w:ind w:firstLineChars="0"/>
-      </w:pPr>
-      <w:r>
-        <w:rPr>
-          <w:rFonts w:hint="eastAsia"/>
-        </w:rPr>
-        <w:t>注意：会增加读写次数，降低读写效率</w:t>
-      </w:r>
-    </w:p>
-    <w:p>
-      <w:pPr>
-        <w:pStyle w:val="a3"/>
-        <w:numPr>
-          <w:ilvl w:val="1"/>
-          <w:numId w:val="6"/>
-        </w:numPr>
-        <w:ind w:firstLineChars="0"/>
-        <w:rPr>
-          <w:rFonts w:hint="eastAsia"/>
-        </w:rPr>
-      </w:pPr>
-      <w:r>
-        <w:rPr>
-          <w:rFonts w:hint="eastAsia"/>
-        </w:rPr>
-        <w:t>print</w:t>
-      </w:r>
-      <w:r>
-        <w:t>()</w:t>
-      </w:r>
-      <w:r>
-        <w:rPr>
-          <w:rFonts w:hint="eastAsia"/>
-        </w:rPr>
-        <w:t>：不会进行行刷新，依然会将数据写入缓冲区中</w:t>
-      </w:r>
-    </w:p>
-    <w:p>
-      <w:proofErr w:type="spellStart"/>
-      <w:r>
-        <w:rPr>
-          <w:rFonts w:hint="eastAsia"/>
-        </w:rPr>
-        <w:t>BufferedReader</w:t>
-      </w:r>
-      <w:proofErr w:type="spellEnd"/>
-      <w:r>
-        <w:rPr>
-          <w:rFonts w:hint="eastAsia"/>
-        </w:rPr>
-        <w:t>：缓冲字符输入流</w:t>
+          <w:numId w:val="9"/>
+        </w:numPr>
+        <w:ind w:firstLineChars="0"/>
+      </w:pPr>
+      <w:r>
+        <w:rPr>
+          <w:rFonts w:hint="eastAsia"/>
+        </w:rPr>
+        <w:t>抛出throws</w:t>
+      </w:r>
+    </w:p>
+    <w:p>
+      <w:r>
+        <w:t>t</w:t>
+      </w:r>
+      <w:r>
+        <w:rPr>
+          <w:rFonts w:hint="eastAsia"/>
+        </w:rPr>
+        <w:t>hrow（自定义异常）</w:t>
       </w:r>
     </w:p>
     <w:p>
       <w:r>
         <w:tab/>
-        <w:t xml:space="preserve">new </w:t>
-      </w:r>
-      <w:proofErr w:type="spellStart"/>
-      <w:proofErr w:type="gramStart"/>
-      <w:r>
-        <w:t>BufferedReader</w:t>
-      </w:r>
-      <w:proofErr w:type="spellEnd"/>
-      <w:r>
-        <w:t>(</w:t>
-      </w:r>
-      <w:proofErr w:type="spellStart"/>
-      <w:proofErr w:type="gramEnd"/>
-      <w:r>
-        <w:t>InputStreamReader</w:t>
-      </w:r>
-      <w:proofErr w:type="spellEnd"/>
-      <w:r>
-        <w:t xml:space="preserve"> </w:t>
-      </w:r>
-      <w:proofErr w:type="spellStart"/>
-      <w:r>
-        <w:t>isr</w:t>
-      </w:r>
-      <w:proofErr w:type="spellEnd"/>
-      <w:r>
-        <w:t>)</w:t>
+      </w:r>
+      <w:r>
+        <w:rPr>
+          <w:rFonts w:hint="eastAsia"/>
+        </w:rPr>
+        <w:t>Runtime-Exception：属于常见的异常，不需要进行提示，程序员能够解决的问题</w:t>
+      </w:r>
+      <w:r>
+        <w:br/>
+      </w:r>
+      <w:r>
+        <w:rPr>
+          <w:rFonts w:hint="eastAsia"/>
+        </w:rPr>
+        <w:t>Exception：使用throws抛出异常，</w:t>
+      </w:r>
+    </w:p>
+    <w:p>
+      <w:pPr>
+        <w:pStyle w:val="a3"/>
+        <w:numPr>
+          <w:ilvl w:val="0"/>
+          <w:numId w:val="10"/>
+        </w:numPr>
+        <w:ind w:firstLineChars="0"/>
+      </w:pPr>
+      <w:r>
+        <w:rPr>
+          <w:rFonts w:hint="eastAsia"/>
+        </w:rPr>
+        <w:t>捕获</w:t>
+      </w:r>
+    </w:p>
+    <w:p>
+      <w:pPr>
+        <w:pStyle w:val="a3"/>
+        <w:numPr>
+          <w:ilvl w:val="0"/>
+          <w:numId w:val="10"/>
+        </w:numPr>
+        <w:ind w:firstLineChars="0"/>
+      </w:pPr>
+      <w:r>
+        <w:rPr>
+          <w:rFonts w:hint="eastAsia"/>
+        </w:rPr>
+        <w:t>throws</w:t>
+      </w:r>
+    </w:p>
+    <w:p>
+      <w:r>
+        <w:rPr>
+          <w:rFonts w:hint="eastAsia"/>
+        </w:rPr>
+        <w:t>finally：</w:t>
       </w:r>
     </w:p>
     <w:p>
@@ -835,32 +1148,19 @@
       <w:r>
         <w:tab/>
       </w:r>
-      <w:proofErr w:type="spellStart"/>
-      <w:r>
-        <w:rPr>
-          <w:rFonts w:hint="eastAsia"/>
-        </w:rPr>
-        <w:t>read</w:t>
-      </w:r>
-      <w:r>
-        <w:t>Line</w:t>
-      </w:r>
-      <w:proofErr w:type="spellEnd"/>
-      <w:r>
-        <w:t>()</w:t>
-      </w:r>
-      <w:r>
-        <w:rPr>
-          <w:rFonts w:hint="eastAsia"/>
-        </w:rPr>
-        <w:t>：该方法读取一行字符数据，如果没有数据返回nul</w:t>
-      </w:r>
-      <w:r>
-        <w:rPr>
-          <w:rFonts w:hint="eastAsia"/>
-        </w:rPr>
-        <w:t>l</w:t>
-      </w:r>
+      <w:r>
+        <w:rPr>
+          <w:rFonts w:hint="eastAsia"/>
+        </w:rPr>
+        <w:t>和try-catch一起使用，无论try块中的代码是否出现异常finally都会被执行，通常在finally中做清理操作，比如关闭流，关闭数据库连接</w:t>
+      </w:r>
+    </w:p>
+    <w:p>
+      <w:pPr>
+        <w:rPr>
+          <w:rFonts w:hint="eastAsia"/>
+        </w:rPr>
+      </w:pPr>
     </w:p>
     <w:sectPr>
       <w:pgSz w:w="11906" w:h="16838"/>
@@ -964,6 +1264,95 @@
     </w:lvl>
   </w:abstractNum>
   <w:abstractNum w:abstractNumId="1" w15:restartNumberingAfterBreak="0">
+    <w:nsid w:val="108F73C5"/>
+    <w:multiLevelType w:val="hybridMultilevel"/>
+    <w:tmpl w:val="04AA4648"/>
+    <w:lvl w:ilvl="0" w:tplc="D00E362E">
+      <w:start w:val="1"/>
+      <w:numFmt w:val="decimal"/>
+      <w:lvlText w:val="%1."/>
+      <w:lvlJc w:val="left"/>
+      <w:pPr>
+        <w:ind w:left="780" w:hanging="360"/>
+      </w:pPr>
+      <w:rPr>
+        <w:rFonts w:hint="default"/>
+      </w:rPr>
+    </w:lvl>
+    <w:lvl w:ilvl="1" w:tplc="04090019" w:tentative="1">
+      <w:start w:val="1"/>
+      <w:numFmt w:val="lowerLetter"/>
+      <w:lvlText w:val="%2)"/>
+      <w:lvlJc w:val="left"/>
+      <w:pPr>
+        <w:ind w:left="1260" w:hanging="420"/>
+      </w:pPr>
+    </w:lvl>
+    <w:lvl w:ilvl="2" w:tplc="0409001B" w:tentative="1">
+      <w:start w:val="1"/>
+      <w:numFmt w:val="lowerRoman"/>
+      <w:lvlText w:val="%3."/>
+      <w:lvlJc w:val="right"/>
+      <w:pPr>
+        <w:ind w:left="1680" w:hanging="420"/>
+      </w:pPr>
+    </w:lvl>
+    <w:lvl w:ilvl="3" w:tplc="0409000F" w:tentative="1">
+      <w:start w:val="1"/>
+      <w:numFmt w:val="decimal"/>
+      <w:lvlText w:val="%4."/>
+      <w:lvlJc w:val="left"/>
+      <w:pPr>
+        <w:ind w:left="2100" w:hanging="420"/>
+      </w:pPr>
+    </w:lvl>
+    <w:lvl w:ilvl="4" w:tplc="04090019" w:tentative="1">
+      <w:start w:val="1"/>
+      <w:numFmt w:val="lowerLetter"/>
+      <w:lvlText w:val="%5)"/>
+      <w:lvlJc w:val="left"/>
+      <w:pPr>
+        <w:ind w:left="2520" w:hanging="420"/>
+      </w:pPr>
+    </w:lvl>
+    <w:lvl w:ilvl="5" w:tplc="0409001B" w:tentative="1">
+      <w:start w:val="1"/>
+      <w:numFmt w:val="lowerRoman"/>
+      <w:lvlText w:val="%6."/>
+      <w:lvlJc w:val="right"/>
+      <w:pPr>
+        <w:ind w:left="2940" w:hanging="420"/>
+      </w:pPr>
+    </w:lvl>
+    <w:lvl w:ilvl="6" w:tplc="0409000F" w:tentative="1">
+      <w:start w:val="1"/>
+      <w:numFmt w:val="decimal"/>
+      <w:lvlText w:val="%7."/>
+      <w:lvlJc w:val="left"/>
+      <w:pPr>
+        <w:ind w:left="3360" w:hanging="420"/>
+      </w:pPr>
+    </w:lvl>
+    <w:lvl w:ilvl="7" w:tplc="04090019" w:tentative="1">
+      <w:start w:val="1"/>
+      <w:numFmt w:val="lowerLetter"/>
+      <w:lvlText w:val="%8)"/>
+      <w:lvlJc w:val="left"/>
+      <w:pPr>
+        <w:ind w:left="3780" w:hanging="420"/>
+      </w:pPr>
+    </w:lvl>
+    <w:lvl w:ilvl="8" w:tplc="0409001B" w:tentative="1">
+      <w:start w:val="1"/>
+      <w:numFmt w:val="lowerRoman"/>
+      <w:lvlText w:val="%9."/>
+      <w:lvlJc w:val="right"/>
+      <w:pPr>
+        <w:ind w:left="4200" w:hanging="420"/>
+      </w:pPr>
+    </w:lvl>
+  </w:abstractNum>
+  <w:abstractNum w:abstractNumId="2" w15:restartNumberingAfterBreak="0">
     <w:nsid w:val="14B0695F"/>
     <w:multiLevelType w:val="hybridMultilevel"/>
     <w:tmpl w:val="63DA35B2"/>
@@ -1052,7 +1441,7 @@
       </w:pPr>
     </w:lvl>
   </w:abstractNum>
-  <w:abstractNum w:abstractNumId="2" w15:restartNumberingAfterBreak="0">
+  <w:abstractNum w:abstractNumId="3" w15:restartNumberingAfterBreak="0">
     <w:nsid w:val="2B09323C"/>
     <w:multiLevelType w:val="hybridMultilevel"/>
     <w:tmpl w:val="A5E81FCE"/>
@@ -1141,7 +1530,96 @@
       </w:pPr>
     </w:lvl>
   </w:abstractNum>
-  <w:abstractNum w:abstractNumId="3" w15:restartNumberingAfterBreak="0">
+  <w:abstractNum w:abstractNumId="4" w15:restartNumberingAfterBreak="0">
+    <w:nsid w:val="303A4B3E"/>
+    <w:multiLevelType w:val="hybridMultilevel"/>
+    <w:tmpl w:val="4120D1A8"/>
+    <w:lvl w:ilvl="0" w:tplc="A11A0912">
+      <w:start w:val="1"/>
+      <w:numFmt w:val="decimal"/>
+      <w:lvlText w:val="%1."/>
+      <w:lvlJc w:val="left"/>
+      <w:pPr>
+        <w:ind w:left="780" w:hanging="360"/>
+      </w:pPr>
+      <w:rPr>
+        <w:rFonts w:hint="default"/>
+      </w:rPr>
+    </w:lvl>
+    <w:lvl w:ilvl="1" w:tplc="04090019" w:tentative="1">
+      <w:start w:val="1"/>
+      <w:numFmt w:val="lowerLetter"/>
+      <w:lvlText w:val="%2)"/>
+      <w:lvlJc w:val="left"/>
+      <w:pPr>
+        <w:ind w:left="1260" w:hanging="420"/>
+      </w:pPr>
+    </w:lvl>
+    <w:lvl w:ilvl="2" w:tplc="0409001B" w:tentative="1">
+      <w:start w:val="1"/>
+      <w:numFmt w:val="lowerRoman"/>
+      <w:lvlText w:val="%3."/>
+      <w:lvlJc w:val="right"/>
+      <w:pPr>
+        <w:ind w:left="1680" w:hanging="420"/>
+      </w:pPr>
+    </w:lvl>
+    <w:lvl w:ilvl="3" w:tplc="0409000F" w:tentative="1">
+      <w:start w:val="1"/>
+      <w:numFmt w:val="decimal"/>
+      <w:lvlText w:val="%4."/>
+      <w:lvlJc w:val="left"/>
+      <w:pPr>
+        <w:ind w:left="2100" w:hanging="420"/>
+      </w:pPr>
+    </w:lvl>
+    <w:lvl w:ilvl="4" w:tplc="04090019" w:tentative="1">
+      <w:start w:val="1"/>
+      <w:numFmt w:val="lowerLetter"/>
+      <w:lvlText w:val="%5)"/>
+      <w:lvlJc w:val="left"/>
+      <w:pPr>
+        <w:ind w:left="2520" w:hanging="420"/>
+      </w:pPr>
+    </w:lvl>
+    <w:lvl w:ilvl="5" w:tplc="0409001B" w:tentative="1">
+      <w:start w:val="1"/>
+      <w:numFmt w:val="lowerRoman"/>
+      <w:lvlText w:val="%6."/>
+      <w:lvlJc w:val="right"/>
+      <w:pPr>
+        <w:ind w:left="2940" w:hanging="420"/>
+      </w:pPr>
+    </w:lvl>
+    <w:lvl w:ilvl="6" w:tplc="0409000F" w:tentative="1">
+      <w:start w:val="1"/>
+      <w:numFmt w:val="decimal"/>
+      <w:lvlText w:val="%7."/>
+      <w:lvlJc w:val="left"/>
+      <w:pPr>
+        <w:ind w:left="3360" w:hanging="420"/>
+      </w:pPr>
+    </w:lvl>
+    <w:lvl w:ilvl="7" w:tplc="04090019" w:tentative="1">
+      <w:start w:val="1"/>
+      <w:numFmt w:val="lowerLetter"/>
+      <w:lvlText w:val="%8)"/>
+      <w:lvlJc w:val="left"/>
+      <w:pPr>
+        <w:ind w:left="3780" w:hanging="420"/>
+      </w:pPr>
+    </w:lvl>
+    <w:lvl w:ilvl="8" w:tplc="0409001B" w:tentative="1">
+      <w:start w:val="1"/>
+      <w:numFmt w:val="lowerRoman"/>
+      <w:lvlText w:val="%9."/>
+      <w:lvlJc w:val="right"/>
+      <w:pPr>
+        <w:ind w:left="4200" w:hanging="420"/>
+      </w:pPr>
+    </w:lvl>
+  </w:abstractNum>
+  <w:abstractNum w:abstractNumId="5" w15:restartNumberingAfterBreak="0">
     <w:nsid w:val="3BFD20B5"/>
     <w:multiLevelType w:val="hybridMultilevel"/>
     <w:tmpl w:val="5B08B014"/>
@@ -1230,7 +1708,7 @@
       </w:pPr>
     </w:lvl>
   </w:abstractNum>
-  <w:abstractNum w:abstractNumId="4" w15:restartNumberingAfterBreak="0">
+  <w:abstractNum w:abstractNumId="6" w15:restartNumberingAfterBreak="0">
     <w:nsid w:val="443F6B18"/>
     <w:multiLevelType w:val="hybridMultilevel"/>
     <w:tmpl w:val="732CE8E0"/>
@@ -1319,7 +1797,7 @@
       </w:pPr>
     </w:lvl>
   </w:abstractNum>
-  <w:abstractNum w:abstractNumId="5" w15:restartNumberingAfterBreak="0">
+  <w:abstractNum w:abstractNumId="7" w15:restartNumberingAfterBreak="0">
     <w:nsid w:val="464C03AE"/>
     <w:multiLevelType w:val="hybridMultilevel"/>
     <w:tmpl w:val="0A34E2C6"/>
@@ -1408,23 +1886,213 @@
       </w:pPr>
     </w:lvl>
   </w:abstractNum>
+  <w:abstractNum w:abstractNumId="8" w15:restartNumberingAfterBreak="0">
+    <w:nsid w:val="50DD66C8"/>
+    <w:multiLevelType w:val="hybridMultilevel"/>
+    <w:tmpl w:val="000E727A"/>
+    <w:lvl w:ilvl="0" w:tplc="F42A93EA">
+      <w:start w:val="1"/>
+      <w:numFmt w:val="decimal"/>
+      <w:lvlText w:val="%1."/>
+      <w:lvlJc w:val="left"/>
+      <w:pPr>
+        <w:ind w:left="780" w:hanging="360"/>
+      </w:pPr>
+      <w:rPr>
+        <w:rFonts w:hint="default"/>
+      </w:rPr>
+    </w:lvl>
+    <w:lvl w:ilvl="1" w:tplc="04090019" w:tentative="1">
+      <w:start w:val="1"/>
+      <w:numFmt w:val="lowerLetter"/>
+      <w:lvlText w:val="%2)"/>
+      <w:lvlJc w:val="left"/>
+      <w:pPr>
+        <w:ind w:left="1260" w:hanging="420"/>
+      </w:pPr>
+    </w:lvl>
+    <w:lvl w:ilvl="2" w:tplc="0409001B" w:tentative="1">
+      <w:start w:val="1"/>
+      <w:numFmt w:val="lowerRoman"/>
+      <w:lvlText w:val="%3."/>
+      <w:lvlJc w:val="right"/>
+      <w:pPr>
+        <w:ind w:left="1680" w:hanging="420"/>
+      </w:pPr>
+    </w:lvl>
+    <w:lvl w:ilvl="3" w:tplc="0409000F" w:tentative="1">
+      <w:start w:val="1"/>
+      <w:numFmt w:val="decimal"/>
+      <w:lvlText w:val="%4."/>
+      <w:lvlJc w:val="left"/>
+      <w:pPr>
+        <w:ind w:left="2100" w:hanging="420"/>
+      </w:pPr>
+    </w:lvl>
+    <w:lvl w:ilvl="4" w:tplc="04090019" w:tentative="1">
+      <w:start w:val="1"/>
+      <w:numFmt w:val="lowerLetter"/>
+      <w:lvlText w:val="%5)"/>
+      <w:lvlJc w:val="left"/>
+      <w:pPr>
+        <w:ind w:left="2520" w:hanging="420"/>
+      </w:pPr>
+    </w:lvl>
+    <w:lvl w:ilvl="5" w:tplc="0409001B" w:tentative="1">
+      <w:start w:val="1"/>
+      <w:numFmt w:val="lowerRoman"/>
+      <w:lvlText w:val="%6."/>
+      <w:lvlJc w:val="right"/>
+      <w:pPr>
+        <w:ind w:left="2940" w:hanging="420"/>
+      </w:pPr>
+    </w:lvl>
+    <w:lvl w:ilvl="6" w:tplc="0409000F" w:tentative="1">
+      <w:start w:val="1"/>
+      <w:numFmt w:val="decimal"/>
+      <w:lvlText w:val="%7."/>
+      <w:lvlJc w:val="left"/>
+      <w:pPr>
+        <w:ind w:left="3360" w:hanging="420"/>
+      </w:pPr>
+    </w:lvl>
+    <w:lvl w:ilvl="7" w:tplc="04090019" w:tentative="1">
+      <w:start w:val="1"/>
+      <w:numFmt w:val="lowerLetter"/>
+      <w:lvlText w:val="%8)"/>
+      <w:lvlJc w:val="left"/>
+      <w:pPr>
+        <w:ind w:left="3780" w:hanging="420"/>
+      </w:pPr>
+    </w:lvl>
+    <w:lvl w:ilvl="8" w:tplc="0409001B" w:tentative="1">
+      <w:start w:val="1"/>
+      <w:numFmt w:val="lowerRoman"/>
+      <w:lvlText w:val="%9."/>
+      <w:lvlJc w:val="right"/>
+      <w:pPr>
+        <w:ind w:left="4200" w:hanging="420"/>
+      </w:pPr>
+    </w:lvl>
+  </w:abstractNum>
+  <w:abstractNum w:abstractNumId="9" w15:restartNumberingAfterBreak="0">
+    <w:nsid w:val="749A7AF2"/>
+    <w:multiLevelType w:val="hybridMultilevel"/>
+    <w:tmpl w:val="23EEA372"/>
+    <w:lvl w:ilvl="0" w:tplc="FEC09484">
+      <w:start w:val="1"/>
+      <w:numFmt w:val="decimal"/>
+      <w:lvlText w:val="%1."/>
+      <w:lvlJc w:val="left"/>
+      <w:pPr>
+        <w:ind w:left="780" w:hanging="360"/>
+      </w:pPr>
+      <w:rPr>
+        <w:rFonts w:hint="default"/>
+      </w:rPr>
+    </w:lvl>
+    <w:lvl w:ilvl="1" w:tplc="04090019" w:tentative="1">
+      <w:start w:val="1"/>
+      <w:numFmt w:val="lowerLetter"/>
+      <w:lvlText w:val="%2)"/>
+      <w:lvlJc w:val="left"/>
+      <w:pPr>
+        <w:ind w:left="1260" w:hanging="420"/>
+      </w:pPr>
+    </w:lvl>
+    <w:lvl w:ilvl="2" w:tplc="0409001B" w:tentative="1">
+      <w:start w:val="1"/>
+      <w:numFmt w:val="lowerRoman"/>
+      <w:lvlText w:val="%3."/>
+      <w:lvlJc w:val="right"/>
+      <w:pPr>
+        <w:ind w:left="1680" w:hanging="420"/>
+      </w:pPr>
+    </w:lvl>
+    <w:lvl w:ilvl="3" w:tplc="0409000F" w:tentative="1">
+      <w:start w:val="1"/>
+      <w:numFmt w:val="decimal"/>
+      <w:lvlText w:val="%4."/>
+      <w:lvlJc w:val="left"/>
+      <w:pPr>
+        <w:ind w:left="2100" w:hanging="420"/>
+      </w:pPr>
+    </w:lvl>
+    <w:lvl w:ilvl="4" w:tplc="04090019" w:tentative="1">
+      <w:start w:val="1"/>
+      <w:numFmt w:val="lowerLetter"/>
+      <w:lvlText w:val="%5)"/>
+      <w:lvlJc w:val="left"/>
+      <w:pPr>
+        <w:ind w:left="2520" w:hanging="420"/>
+      </w:pPr>
+    </w:lvl>
+    <w:lvl w:ilvl="5" w:tplc="0409001B" w:tentative="1">
+      <w:start w:val="1"/>
+      <w:numFmt w:val="lowerRoman"/>
+      <w:lvlText w:val="%6."/>
+      <w:lvlJc w:val="right"/>
+      <w:pPr>
+        <w:ind w:left="2940" w:hanging="420"/>
+      </w:pPr>
+    </w:lvl>
+    <w:lvl w:ilvl="6" w:tplc="0409000F" w:tentative="1">
+      <w:start w:val="1"/>
+      <w:numFmt w:val="decimal"/>
+      <w:lvlText w:val="%7."/>
+      <w:lvlJc w:val="left"/>
+      <w:pPr>
+        <w:ind w:left="3360" w:hanging="420"/>
+      </w:pPr>
+    </w:lvl>
+    <w:lvl w:ilvl="7" w:tplc="04090019" w:tentative="1">
+      <w:start w:val="1"/>
+      <w:numFmt w:val="lowerLetter"/>
+      <w:lvlText w:val="%8)"/>
+      <w:lvlJc w:val="left"/>
+      <w:pPr>
+        <w:ind w:left="3780" w:hanging="420"/>
+      </w:pPr>
+    </w:lvl>
+    <w:lvl w:ilvl="8" w:tplc="0409001B" w:tentative="1">
+      <w:start w:val="1"/>
+      <w:numFmt w:val="lowerRoman"/>
+      <w:lvlText w:val="%9."/>
+      <w:lvlJc w:val="right"/>
+      <w:pPr>
+        <w:ind w:left="4200" w:hanging="420"/>
+      </w:pPr>
+    </w:lvl>
+  </w:abstractNum>
   <w:num w:numId="1">
-    <w:abstractNumId w:val="5"/>
+    <w:abstractNumId w:val="7"/>
   </w:num>
   <w:num w:numId="2">
     <w:abstractNumId w:val="0"/>
   </w:num>
   <w:num w:numId="3">
+    <w:abstractNumId w:val="3"/>
+  </w:num>
+  <w:num w:numId="4">
+    <w:abstractNumId w:val="6"/>
+  </w:num>
+  <w:num w:numId="5">
     <w:abstractNumId w:val="2"/>
   </w:num>
-  <w:num w:numId="4">
-    <w:abstractNumId w:val="4"/>
+  <w:num w:numId="6">
+    <w:abstractNumId w:val="5"/>
   </w:num>
-  <w:num w:numId="5">
+  <w:num w:numId="7">
     <w:abstractNumId w:val="1"/>
   </w:num>
-  <w:num w:numId="6">
-    <w:abstractNumId w:val="3"/>
+  <w:num w:numId="8">
+    <w:abstractNumId w:val="9"/>
+  </w:num>
+  <w:num w:numId="9">
+    <w:abstractNumId w:val="8"/>
+  </w:num>
+  <w:num w:numId="10">
+    <w:abstractNumId w:val="4"/>
   </w:num>
 </w:numbering>
 </file>
@@ -2161,4 +2829,16 @@
     </a:ext>
   </a:extLst>
 </a:theme>
+</file>
+
+<file path=customXml/item1.xml><?xml version="1.0" encoding="utf-8"?>
+<b:Sources xmlns:b="http://schemas.openxmlformats.org/officeDocument/2006/bibliography" xmlns="http://schemas.openxmlformats.org/officeDocument/2006/bibliography" SelectedStyle="\APASixthEditionOfficeOnline.xsl" StyleName="APA" Version="6"/>
+</file>
+
+<file path=customXml/itemProps1.xml><?xml version="1.0" encoding="utf-8"?>
+<ds:datastoreItem xmlns:ds="http://schemas.openxmlformats.org/officeDocument/2006/customXml" ds:itemID="{30245A4D-2A32-4894-9839-5E6BE7533BC3}">
+  <ds:schemaRefs>
+    <ds:schemaRef ds:uri="http://schemas.openxmlformats.org/officeDocument/2006/bibliography"/>
+  </ds:schemaRefs>
+</ds:datastoreItem>
 </file>
</xml_diff>